<commit_message>
Backup z zajec 22.10
</commit_message>
<xml_diff>
--- a/04-Subroutines/04-Subroutines.docx
+++ b/04-Subroutines/04-Subroutines.docx
@@ -72,15 +72,32 @@
           <w:lang w:val="en-GB"/>
         </w:rPr>
       </w:pPr>
-      <w:hyperlink r:id="rId8" w:history="1">
-        <w:r>
-          <w:rPr>
-            <w:rStyle w:val="Hipercze"/>
-            <w:lang w:val="en-GB"/>
-          </w:rPr>
-          <w:t>https://youtube.com/playlist?list=PLRJdqdXieSHN0U9AdnmwD-9QcR9hmw04d</w:t>
-        </w:r>
-      </w:hyperlink>
+      <w:r>
+        <w:fldChar w:fldCharType="begin"/>
+      </w:r>
+      <w:r>
+        <w:rPr>
+          <w:lang w:val="en-GB"/>
+        </w:rPr>
+        <w:instrText xml:space="preserve"> HYPERLINK "https://youtube.com/playlist?list=PLRJdqdXieSHN0U9AdnmwD-9QcR9hmw04d" </w:instrText>
+      </w:r>
+      <w:r>
+        <w:fldChar w:fldCharType="separate"/>
+      </w:r>
+      <w:r>
+        <w:rPr>
+          <w:rStyle w:val="Hipercze"/>
+          <w:lang w:val="en-GB"/>
+        </w:rPr>
+        <w:t>https://youtube.com/playlist?list=PLRJdqdXieSHN0U9AdnmwD-9QcR9hmw04d</w:t>
+      </w:r>
+      <w:r>
+        <w:rPr>
+          <w:rStyle w:val="Hipercze"/>
+          <w:lang w:val="en-GB"/>
+        </w:rPr>
+        <w:fldChar w:fldCharType="end"/>
+      </w:r>
       <w:r>
         <w:rPr>
           <w:lang w:val="en-GB"/>
@@ -132,15 +149,32 @@
           <w:lang w:val="en-GB"/>
         </w:rPr>
       </w:pPr>
-      <w:hyperlink r:id="rId9" w:history="1">
-        <w:r>
-          <w:rPr>
-            <w:rStyle w:val="Hipercze"/>
-            <w:lang w:val="en-GB"/>
-          </w:rPr>
-          <w:t>https://youtube.com/playlist?list=PLi01XoE8jYohWFPpC17Z-wWhPOSuh8Er-</w:t>
-        </w:r>
-      </w:hyperlink>
+      <w:r>
+        <w:fldChar w:fldCharType="begin"/>
+      </w:r>
+      <w:r>
+        <w:rPr>
+          <w:lang w:val="en-GB"/>
+        </w:rPr>
+        <w:instrText xml:space="preserve"> HYPERLINK "https://youtube.com/playlist?list=PLi01XoE8jYohWFPpC17Z-wWhPOSuh8Er-" </w:instrText>
+      </w:r>
+      <w:r>
+        <w:fldChar w:fldCharType="separate"/>
+      </w:r>
+      <w:r>
+        <w:rPr>
+          <w:rStyle w:val="Hipercze"/>
+          <w:lang w:val="en-GB"/>
+        </w:rPr>
+        <w:t>https://youtube.com/playlist?list=PLi01XoE8jYohWFPpC17Z-wWhPOSuh8Er-</w:t>
+      </w:r>
+      <w:r>
+        <w:rPr>
+          <w:rStyle w:val="Hipercze"/>
+          <w:lang w:val="en-GB"/>
+        </w:rPr>
+        <w:fldChar w:fldCharType="end"/>
+      </w:r>
       <w:r>
         <w:rPr>
           <w:lang w:val="en-GB"/>
@@ -240,7 +274,7 @@
       <w:pPr>
         <w:pStyle w:val="Polecenie"/>
       </w:pPr>
-      <w:hyperlink r:id="rId10" w:history="1">
+      <w:hyperlink r:id="rId8" w:history="1">
         <w:r>
           <w:rPr>
             <w:rStyle w:val="Hipercze"/>
@@ -262,7 +296,7 @@
       <w:pPr>
         <w:pStyle w:val="Polecenie"/>
       </w:pPr>
-      <w:hyperlink r:id="rId11" w:history="1">
+      <w:hyperlink r:id="rId9" w:history="1">
         <w:r>
           <w:rPr>
             <w:rStyle w:val="Hipercze"/>
@@ -405,7 +439,21 @@
           <w:rFonts w:ascii="Courier New" w:hAnsi="Courier New" w:cs="Courier New"/>
           <w:lang w:val="en-GB"/>
         </w:rPr>
-        <w:t>Cracow University f Economics</w:t>
+        <w:t xml:space="preserve">Cracow University </w:t>
+      </w:r>
+      <w:r>
+        <w:rPr>
+          <w:rFonts w:ascii="Courier New" w:hAnsi="Courier New" w:cs="Courier New"/>
+          <w:lang w:val="en-GB"/>
+        </w:rPr>
+        <w:t>o</w:t>
+      </w:r>
+      <w:r>
+        <w:rPr>
+          <w:rFonts w:ascii="Courier New" w:hAnsi="Courier New" w:cs="Courier New"/>
+          <w:lang w:val="en-GB"/>
+        </w:rPr>
+        <w:t>f Economics</w:t>
       </w:r>
       <w:r>
         <w:rPr>
@@ -2285,7 +2333,7 @@
       </w:r>
     </w:p>
     <w:sectPr>
-      <w:footerReference w:type="default" r:id="rId12"/>
+      <w:footerReference w:type="default" r:id="rId10"/>
       <w:pgSz w:w="11907" w:h="16840" w:code="9"/>
       <w:pgMar w:top="1417" w:right="1417" w:bottom="1417" w:left="1417" w:header="709" w:footer="709" w:gutter="0"/>
       <w:cols w:space="708"/>

</xml_diff>